<commit_message>
Updated Common Dists, added better version
</commit_message>
<xml_diff>
--- a/Common Distributions.docx
+++ b/Common Distributions.docx
@@ -149,14 +149,7 @@
                   <w:rFonts w:ascii="Cambria Math" w:hAnsi="Cambria Math"/>
                   <w:szCs w:val="20"/>
                 </w:rPr>
-                <m:t>∈N</m:t>
-              </m:r>
-              <m:r>
-                <w:rPr>
-                  <w:rFonts w:ascii="Cambria Math" w:hAnsi="Cambria Math"/>
-                  <w:szCs w:val="20"/>
-                </w:rPr>
-                <m:t xml:space="preserve"> </m:t>
+                <m:t xml:space="preserve">∈N </m:t>
               </m:r>
             </m:oMath>
             <w:r>
@@ -171,14 +164,7 @@
                   <w:rFonts w:ascii="Cambria Math" w:hAnsi="Cambria Math"/>
                   <w:szCs w:val="20"/>
                 </w:rPr>
-                <m:t>p</m:t>
-              </m:r>
-              <m:r>
-                <w:rPr>
-                  <w:rFonts w:ascii="Cambria Math" w:hAnsi="Cambria Math"/>
-                  <w:szCs w:val="20"/>
-                </w:rPr>
-                <m:t>∈(0,1)</m:t>
+                <m:t>p∈(0,1)</m:t>
               </m:r>
             </m:oMath>
             <w:r>
@@ -1133,7 +1119,7 @@
                   <w:rFonts w:ascii="Cambria Math" w:hAnsi="Cambria Math"/>
                   <w:szCs w:val="20"/>
                 </w:rPr>
-                <m:t xml:space="preserve">k∈ </m:t>
+                <m:t>k</m:t>
               </m:r>
               <m:r>
                 <m:rPr>
@@ -1143,7 +1129,7 @@
                   <w:rFonts w:ascii="Cambria Math" w:hAnsi="Cambria Math"/>
                   <w:szCs w:val="20"/>
                 </w:rPr>
-                <m:t>N</m:t>
+                <m:t>∈ N</m:t>
               </m:r>
             </m:oMath>
             <w:r>
@@ -2326,13 +2312,7 @@
                   <w:rPr>
                     <w:rFonts w:ascii="Cambria Math" w:hAnsi="Cambria Math"/>
                   </w:rPr>
-                  <m:t>,…,</m:t>
-                </m:r>
-                <m:r>
-                  <w:rPr>
-                    <w:rFonts w:ascii="Cambria Math" w:hAnsi="Cambria Math"/>
-                  </w:rPr>
-                  <m:t xml:space="preserve"> </m:t>
+                  <m:t xml:space="preserve">,…, </m:t>
                 </m:r>
                 <m:r>
                   <m:rPr>
@@ -2347,13 +2327,7 @@
                   <w:rPr>
                     <w:rFonts w:ascii="Cambria Math" w:hAnsi="Cambria Math"/>
                   </w:rPr>
-                  <m:t>(0, n</m:t>
-                </m:r>
-                <m:r>
-                  <w:rPr>
-                    <w:rFonts w:ascii="Cambria Math" w:hAnsi="Cambria Math"/>
-                  </w:rPr>
-                  <m:t>)</m:t>
+                  <m:t>(0, n)</m:t>
                 </m:r>
               </m:oMath>
             </m:oMathPara>
@@ -3003,7 +2977,7 @@
                   <w:rFonts w:ascii="Cambria Math" w:hAnsi="Cambria Math"/>
                   <w:szCs w:val="20"/>
                 </w:rPr>
-                <m:t>k∈</m:t>
+                <m:t>k</m:t>
               </m:r>
               <m:r>
                 <m:rPr>
@@ -3013,7 +2987,7 @@
                   <w:rFonts w:ascii="Cambria Math" w:hAnsi="Cambria Math"/>
                   <w:szCs w:val="20"/>
                 </w:rPr>
-                <m:t>N</m:t>
+                <m:t>∈N</m:t>
               </m:r>
             </m:oMath>
             <w:r>
@@ -4894,8 +4868,8 @@
         <w:tblLook w:val="04A0" w:firstRow="1" w:lastRow="0" w:firstColumn="1" w:lastColumn="0" w:noHBand="0" w:noVBand="1"/>
       </w:tblPr>
       <w:tblGrid>
-        <w:gridCol w:w="1129"/>
-        <w:gridCol w:w="3385"/>
+        <w:gridCol w:w="1088"/>
+        <w:gridCol w:w="3426"/>
         <w:gridCol w:w="4836"/>
       </w:tblGrid>
       <w:tr>
@@ -5115,7 +5089,7 @@
         </w:tc>
         <w:tc>
           <w:tcPr>
-            <w:tcW w:w="3385" w:type="dxa"/>
+            <w:tcW w:w="3544" w:type="dxa"/>
             <w:shd w:val="clear" w:color="auto" w:fill="F3F6FB"/>
           </w:tcPr>
           <w:p>
@@ -5333,7 +5307,7 @@
         </w:tc>
         <w:tc>
           <w:tcPr>
-            <w:tcW w:w="4836" w:type="dxa"/>
+            <w:tcW w:w="4677" w:type="dxa"/>
             <w:vMerge w:val="restart"/>
             <w:shd w:val="clear" w:color="auto" w:fill="F3F6FB"/>
           </w:tcPr>
@@ -5451,7 +5425,7 @@
         </w:tc>
         <w:tc>
           <w:tcPr>
-            <w:tcW w:w="3385" w:type="dxa"/>
+            <w:tcW w:w="3544" w:type="dxa"/>
             <w:shd w:val="clear" w:color="auto" w:fill="F3F6FB"/>
           </w:tcPr>
           <w:p>
@@ -5665,7 +5639,7 @@
         </w:tc>
         <w:tc>
           <w:tcPr>
-            <w:tcW w:w="4836" w:type="dxa"/>
+            <w:tcW w:w="4677" w:type="dxa"/>
             <w:vMerge/>
             <w:shd w:val="clear" w:color="auto" w:fill="F3F6FB"/>
           </w:tcPr>
@@ -5704,7 +5678,7 @@
         </w:tc>
         <w:tc>
           <w:tcPr>
-            <w:tcW w:w="3385" w:type="dxa"/>
+            <w:tcW w:w="3544" w:type="dxa"/>
             <w:shd w:val="clear" w:color="auto" w:fill="F3F6FB"/>
           </w:tcPr>
           <w:p>
@@ -5728,7 +5702,7 @@
         </w:tc>
         <w:tc>
           <w:tcPr>
-            <w:tcW w:w="4836" w:type="dxa"/>
+            <w:tcW w:w="4677" w:type="dxa"/>
             <w:vMerge/>
             <w:shd w:val="clear" w:color="auto" w:fill="F3F6FB"/>
           </w:tcPr>
@@ -5763,7 +5737,7 @@
         </w:tc>
         <w:tc>
           <w:tcPr>
-            <w:tcW w:w="3385" w:type="dxa"/>
+            <w:tcW w:w="3544" w:type="dxa"/>
             <w:shd w:val="clear" w:color="auto" w:fill="F3F6FB"/>
           </w:tcPr>
           <w:p>
@@ -5807,7 +5781,7 @@
         </w:tc>
         <w:tc>
           <w:tcPr>
-            <w:tcW w:w="4836" w:type="dxa"/>
+            <w:tcW w:w="4677" w:type="dxa"/>
             <w:vMerge/>
             <w:shd w:val="clear" w:color="auto" w:fill="F3F6FB"/>
           </w:tcPr>
@@ -5868,7 +5842,7 @@
         </w:tc>
         <w:tc>
           <w:tcPr>
-            <w:tcW w:w="3385" w:type="dxa"/>
+            <w:tcW w:w="3544" w:type="dxa"/>
             <w:shd w:val="clear" w:color="auto" w:fill="F3F6FB"/>
           </w:tcPr>
           <w:p>
@@ -5964,7 +5938,7 @@
         </w:tc>
         <w:tc>
           <w:tcPr>
-            <w:tcW w:w="4836" w:type="dxa"/>
+            <w:tcW w:w="4677" w:type="dxa"/>
             <w:vMerge/>
             <w:shd w:val="clear" w:color="auto" w:fill="F3F6FB"/>
           </w:tcPr>
@@ -6001,7 +5975,7 @@
         </w:tc>
         <w:tc>
           <w:tcPr>
-            <w:tcW w:w="3385" w:type="dxa"/>
+            <w:tcW w:w="3544" w:type="dxa"/>
             <w:shd w:val="clear" w:color="auto" w:fill="F3F6FB"/>
           </w:tcPr>
           <w:p>
@@ -6088,7 +6062,7 @@
         </w:tc>
         <w:tc>
           <w:tcPr>
-            <w:tcW w:w="4836" w:type="dxa"/>
+            <w:tcW w:w="4677" w:type="dxa"/>
             <w:vMerge/>
             <w:shd w:val="clear" w:color="auto" w:fill="F3F6FB"/>
           </w:tcPr>
@@ -6102,7 +6076,7 @@
       <w:tr>
         <w:tc>
           <w:tcPr>
-            <w:tcW w:w="4514" w:type="dxa"/>
+            <w:tcW w:w="4673" w:type="dxa"/>
             <w:gridSpan w:val="2"/>
             <w:shd w:val="clear" w:color="auto" w:fill="F3F6FB"/>
           </w:tcPr>
@@ -6255,7 +6229,7 @@
         </w:tc>
         <w:tc>
           <w:tcPr>
-            <w:tcW w:w="4836" w:type="dxa"/>
+            <w:tcW w:w="4677" w:type="dxa"/>
             <w:vMerge/>
             <w:shd w:val="clear" w:color="auto" w:fill="F3F6FB"/>
           </w:tcPr>
@@ -6537,13 +6511,7 @@
                   <w:rPr>
                     <w:rFonts w:ascii="Cambria Math" w:eastAsia="Calibri" w:hAnsi="Cambria Math" w:cs="Times New Roman"/>
                   </w:rPr>
-                  <m:t>x&gt;</m:t>
-                </m:r>
-                <m:r>
-                  <w:rPr>
-                    <w:rFonts w:ascii="Cambria Math" w:eastAsia="Calibri" w:hAnsi="Cambria Math" w:cs="Times New Roman"/>
-                  </w:rPr>
-                  <m:t>0</m:t>
+                  <m:t>x&gt;0</m:t>
                 </m:r>
               </m:oMath>
             </m:oMathPara>
@@ -7881,13 +7849,7 @@
                 <w:rPr>
                   <w:rFonts w:ascii="Cambria Math" w:eastAsia="Calibri" w:hAnsi="Cambria Math" w:cs="Times New Roman"/>
                 </w:rPr>
-                <m:t>α</m:t>
-              </m:r>
-              <m:r>
-                <w:rPr>
-                  <w:rFonts w:ascii="Cambria Math" w:eastAsia="Calibri" w:hAnsi="Cambria Math" w:cs="Times New Roman"/>
-                </w:rPr>
-                <m:t>,</m:t>
+                <m:t>α,</m:t>
               </m:r>
             </m:oMath>
             <w:r>
@@ -7919,15 +7881,7 @@
                   <w:sz w:val="18"/>
                   <w:szCs w:val="18"/>
                 </w:rPr>
-                <m:t xml:space="preserve">  </m:t>
-              </m:r>
-              <m:r>
-                <w:rPr>
-                  <w:rFonts w:ascii="Cambria Math" w:eastAsia="Calibri" w:hAnsi="Cambria Math" w:cs="Times New Roman"/>
-                  <w:sz w:val="18"/>
-                  <w:szCs w:val="18"/>
-                </w:rPr>
-                <m:t>β</m:t>
+                <m:t xml:space="preserve">  β</m:t>
               </m:r>
             </m:oMath>
             <w:r>
@@ -8899,13 +8853,7 @@
                 <w:rPr>
                   <w:rFonts w:ascii="Cambria Math" w:eastAsia="Calibri" w:hAnsi="Cambria Math" w:cs="Times New Roman"/>
                 </w:rPr>
-                <m:t>α</m:t>
-              </m:r>
-              <m:r>
-                <w:rPr>
-                  <w:rFonts w:ascii="Cambria Math" w:eastAsia="Calibri" w:hAnsi="Cambria Math" w:cs="Times New Roman"/>
-                </w:rPr>
-                <m:t>,</m:t>
+                <m:t>α,</m:t>
               </m:r>
             </m:oMath>
             <w:r>
@@ -8945,15 +8893,7 @@
                   <w:sz w:val="18"/>
                   <w:szCs w:val="18"/>
                 </w:rPr>
-                <m:t xml:space="preserve">  </m:t>
-              </m:r>
-              <m:r>
-                <w:rPr>
-                  <w:rFonts w:ascii="Cambria Math" w:eastAsia="Calibri" w:hAnsi="Cambria Math" w:cs="Times New Roman"/>
-                  <w:sz w:val="18"/>
-                  <w:szCs w:val="18"/>
-                </w:rPr>
-                <m:t>β</m:t>
+                <m:t xml:space="preserve">  β</m:t>
               </m:r>
             </m:oMath>
           </w:p>
@@ -9205,13 +9145,7 @@
                 <w:rPr>
                   <w:rFonts w:ascii="Cambria Math" w:hAnsi="Cambria Math"/>
                 </w:rPr>
-                <m:t>α, β</m:t>
-              </m:r>
-              <m:r>
-                <w:rPr>
-                  <w:rFonts w:ascii="Cambria Math" w:hAnsi="Cambria Math"/>
-                </w:rPr>
-                <m:t>)</m:t>
+                <m:t>α, β)</m:t>
               </m:r>
             </m:oMath>
             <w:r>
@@ -9225,13 +9159,7 @@
                 <w:rPr>
                   <w:rFonts w:ascii="Cambria Math" w:eastAsiaTheme="minorEastAsia" w:hAnsi="Cambria Math"/>
                 </w:rPr>
-                <m:t>α</m:t>
-              </m:r>
-              <m:r>
-                <w:rPr>
-                  <w:rFonts w:ascii="Cambria Math" w:eastAsiaTheme="minorEastAsia" w:hAnsi="Cambria Math"/>
-                </w:rPr>
-                <m:t>&gt;0</m:t>
+                <m:t>α&gt;0</m:t>
               </m:r>
             </m:oMath>
             <w:r>
@@ -9257,13 +9185,7 @@
                 <w:rPr>
                   <w:rFonts w:ascii="Cambria Math" w:eastAsiaTheme="minorEastAsia" w:hAnsi="Cambria Math"/>
                 </w:rPr>
-                <m:t>β</m:t>
-              </m:r>
-              <m:r>
-                <w:rPr>
-                  <w:rFonts w:ascii="Cambria Math" w:eastAsiaTheme="minorEastAsia" w:hAnsi="Cambria Math"/>
-                </w:rPr>
-                <m:t>&gt;0</m:t>
+                <m:t>β&gt;0</m:t>
               </m:r>
             </m:oMath>
             <w:r>
@@ -9847,16 +9769,7 @@
                   <w:rPr>
                     <w:rFonts w:ascii="Cambria Math" w:eastAsiaTheme="minorEastAsia" w:hAnsi="Cambria Math"/>
                   </w:rPr>
-                  <m:t>β</m:t>
-                </m:r>
-                <m:r>
-                  <m:rPr>
-                    <m:sty m:val="p"/>
-                  </m:rPr>
-                  <w:rPr>
-                    <w:rFonts w:ascii="Cambria Math" w:eastAsiaTheme="minorEastAsia" w:hAnsi="Cambria Math"/>
-                  </w:rPr>
-                  <m:t>Γ</m:t>
+                  <m:t>βΓ</m:t>
                 </m:r>
                 <m:d>
                   <m:dPr>
@@ -10340,15 +10253,7 @@
                   <w:sz w:val="18"/>
                   <w:szCs w:val="18"/>
                 </w:rPr>
-                <m:t xml:space="preserve">  </m:t>
-              </m:r>
-              <m:r>
-                <w:rPr>
-                  <w:rFonts w:ascii="Cambria Math" w:eastAsia="Calibri" w:hAnsi="Cambria Math" w:cs="Times New Roman"/>
-                  <w:sz w:val="18"/>
-                  <w:szCs w:val="18"/>
-                </w:rPr>
-                <m:t>β</m:t>
+                <m:t xml:space="preserve">  β</m:t>
               </m:r>
             </m:oMath>
           </w:p>
@@ -10486,10 +10391,7 @@
             </w:r>
             <w:bookmarkStart w:id="11" w:name="_Toc39067820"/>
             <w:r>
-              <w:t>Lognormal</w:t>
-            </w:r>
-            <w:r>
-              <w:t xml:space="preserve"> Distribution</w:t>
+              <w:t>Lognormal Distribution</w:t>
             </w:r>
             <w:bookmarkEnd w:id="11"/>
           </w:p>
@@ -11976,12 +11878,7 @@
             </w:pPr>
             <w:r>
               <w:br w:type="page"/>
-            </w:r>
-            <w:r>
-              <w:t>Uniform</w:t>
-            </w:r>
-            <w:r>
-              <w:t xml:space="preserve"> Distribution</w:t>
+              <w:t>Uniform Distribution</w:t>
             </w:r>
           </w:p>
           <w:p>
@@ -12148,19 +12045,7 @@
                 <w:rPr>
                   <w:rFonts w:ascii="Cambria Math" w:eastAsiaTheme="minorEastAsia" w:hAnsi="Cambria Math"/>
                 </w:rPr>
-                <m:t xml:space="preserve">a&lt; </m:t>
-              </m:r>
-              <m:r>
-                <w:rPr>
-                  <w:rFonts w:ascii="Cambria Math" w:eastAsiaTheme="minorEastAsia" w:hAnsi="Cambria Math"/>
-                </w:rPr>
-                <m:t>x</m:t>
-              </m:r>
-              <m:r>
-                <w:rPr>
-                  <w:rFonts w:ascii="Cambria Math" w:eastAsiaTheme="minorEastAsia" w:hAnsi="Cambria Math"/>
-                </w:rPr>
-                <m:t>&lt;b</m:t>
+                <m:t>a&lt; x&lt;b</m:t>
               </m:r>
             </m:oMath>
           </w:p>
@@ -12827,15 +12712,7 @@
                   <w:sz w:val="18"/>
                   <w:szCs w:val="18"/>
                 </w:rPr>
-                <m:t xml:space="preserve">  </m:t>
-              </m:r>
-              <m:r>
-                <w:rPr>
-                  <w:rFonts w:ascii="Cambria Math" w:eastAsia="Calibri" w:hAnsi="Cambria Math" w:cs="Times New Roman"/>
-                  <w:sz w:val="18"/>
-                  <w:szCs w:val="18"/>
-                </w:rPr>
-                <m:t>b</m:t>
+                <m:t xml:space="preserve">  b</m:t>
               </m:r>
             </m:oMath>
           </w:p>
@@ -13664,6 +13541,7 @@
   <w:style w:type="character" w:default="1" w:styleId="DefaultParagraphFont">
     <w:name w:val="Default Paragraph Font"/>
     <w:uiPriority w:val="1"/>
+    <w:semiHidden/>
     <w:unhideWhenUsed/>
   </w:style>
   <w:style w:type="table" w:default="1" w:styleId="TableNormal">
@@ -14291,6 +14169,21 @@
 </file>
 
 <file path=customXml/item1.xml><?xml version="1.0" encoding="utf-8"?>
+<p:properties xmlns:p="http://schemas.microsoft.com/office/2006/metadata/properties" xmlns:xsi="http://www.w3.org/2001/XMLSchema-instance" xmlns:pc="http://schemas.microsoft.com/office/infopath/2007/PartnerControls">
+  <documentManagement/>
+</p:properties>
+</file>
+
+<file path=customXml/item2.xml><?xml version="1.0" encoding="utf-8"?>
+<?mso-contentType ?>
+<FormTemplates xmlns="http://schemas.microsoft.com/sharepoint/v3/contenttype/forms">
+  <Display>DocumentLibraryForm</Display>
+  <Edit>DocumentLibraryForm</Edit>
+  <New>DocumentLibraryForm</New>
+</FormTemplates>
+</file>
+
+<file path=customXml/item3.xml><?xml version="1.0" encoding="utf-8"?>
 <ct:contentTypeSchema xmlns:ct="http://schemas.microsoft.com/office/2006/metadata/contentType" xmlns:ma="http://schemas.microsoft.com/office/2006/metadata/properties/metaAttributes" ct:_="" ma:_="" ma:contentTypeName="Document" ma:contentTypeID="0x0101003ED8960A278F24428DEDE23F75D630B7" ma:contentTypeVersion="13" ma:contentTypeDescription="Create a new document." ma:contentTypeScope="" ma:versionID="5fcc705e72d165ddb6c6d3a49db41788">
   <xsd:schema xmlns:xsd="http://www.w3.org/2001/XMLSchema" xmlns:xs="http://www.w3.org/2001/XMLSchema" xmlns:p="http://schemas.microsoft.com/office/2006/metadata/properties" xmlns:ns3="458b001f-d344-4fc3-9536-007c6ff2b805" xmlns:ns4="720e9874-e291-42d9-b3a1-5ddeef5a9c59" targetNamespace="http://schemas.microsoft.com/office/2006/metadata/properties" ma:root="true" ma:fieldsID="356a35911674a807aa9c5123dad9fdf4" ns3:_="" ns4:_="">
     <xsd:import namespace="458b001f-d344-4fc3-9536-007c6ff2b805"/>
@@ -14513,26 +14406,28 @@
 </ct:contentTypeSchema>
 </file>
 
-<file path=customXml/item2.xml><?xml version="1.0" encoding="utf-8"?>
-<?mso-contentType ?>
-<FormTemplates xmlns="http://schemas.microsoft.com/sharepoint/v3/contenttype/forms">
-  <Display>DocumentLibraryForm</Display>
-  <Edit>DocumentLibraryForm</Edit>
-  <New>DocumentLibraryForm</New>
-</FormTemplates>
-</file>
-
-<file path=customXml/item3.xml><?xml version="1.0" encoding="utf-8"?>
-<p:properties xmlns:p="http://schemas.microsoft.com/office/2006/metadata/properties" xmlns:xsi="http://www.w3.org/2001/XMLSchema-instance" xmlns:pc="http://schemas.microsoft.com/office/infopath/2007/PartnerControls">
-  <documentManagement/>
-</p:properties>
-</file>
-
 <file path=customXml/item4.xml><?xml version="1.0" encoding="utf-8"?>
 <b:Sources xmlns:b="http://schemas.openxmlformats.org/officeDocument/2006/bibliography" xmlns="http://schemas.openxmlformats.org/officeDocument/2006/bibliography" SelectedStyle="\APASixthEditionOfficeOnline.xsl" StyleName="APA" Version="6"/>
 </file>
 
 <file path=customXml/itemProps1.xml><?xml version="1.0" encoding="utf-8"?>
+<ds:datastoreItem xmlns:ds="http://schemas.openxmlformats.org/officeDocument/2006/customXml" ds:itemID="{F1C8D05E-1F96-4897-8096-934F9E67990C}">
+  <ds:schemaRefs>
+    <ds:schemaRef ds:uri="http://schemas.microsoft.com/office/2006/metadata/properties"/>
+    <ds:schemaRef ds:uri="http://schemas.microsoft.com/office/infopath/2007/PartnerControls"/>
+  </ds:schemaRefs>
+</ds:datastoreItem>
+</file>
+
+<file path=customXml/itemProps2.xml><?xml version="1.0" encoding="utf-8"?>
+<ds:datastoreItem xmlns:ds="http://schemas.openxmlformats.org/officeDocument/2006/customXml" ds:itemID="{5EE13CE5-0D96-4E94-9519-FEB7693BC372}">
+  <ds:schemaRefs>
+    <ds:schemaRef ds:uri="http://schemas.microsoft.com/sharepoint/v3/contenttype/forms"/>
+  </ds:schemaRefs>
+</ds:datastoreItem>
+</file>
+
+<file path=customXml/itemProps3.xml><?xml version="1.0" encoding="utf-8"?>
 <ds:datastoreItem xmlns:ds="http://schemas.openxmlformats.org/officeDocument/2006/customXml" ds:itemID="{2C302653-186C-4EC1-9B12-0EA0DD789A7E}">
   <ds:schemaRefs>
     <ds:schemaRef ds:uri="http://schemas.microsoft.com/office/2006/metadata/contentType"/>
@@ -14551,25 +14446,8 @@
 </ds:datastoreItem>
 </file>
 
-<file path=customXml/itemProps2.xml><?xml version="1.0" encoding="utf-8"?>
-<ds:datastoreItem xmlns:ds="http://schemas.openxmlformats.org/officeDocument/2006/customXml" ds:itemID="{5EE13CE5-0D96-4E94-9519-FEB7693BC372}">
-  <ds:schemaRefs>
-    <ds:schemaRef ds:uri="http://schemas.microsoft.com/sharepoint/v3/contenttype/forms"/>
-  </ds:schemaRefs>
-</ds:datastoreItem>
-</file>
-
-<file path=customXml/itemProps3.xml><?xml version="1.0" encoding="utf-8"?>
-<ds:datastoreItem xmlns:ds="http://schemas.openxmlformats.org/officeDocument/2006/customXml" ds:itemID="{F1C8D05E-1F96-4897-8096-934F9E67990C}">
-  <ds:schemaRefs>
-    <ds:schemaRef ds:uri="http://schemas.microsoft.com/office/2006/metadata/properties"/>
-    <ds:schemaRef ds:uri="http://schemas.microsoft.com/office/infopath/2007/PartnerControls"/>
-  </ds:schemaRefs>
-</ds:datastoreItem>
-</file>
-
 <file path=customXml/itemProps4.xml><?xml version="1.0" encoding="utf-8"?>
-<ds:datastoreItem xmlns:ds="http://schemas.openxmlformats.org/officeDocument/2006/customXml" ds:itemID="{C5BB51B8-D548-43E6-945C-C800C1C0F8ED}">
+<ds:datastoreItem xmlns:ds="http://schemas.openxmlformats.org/officeDocument/2006/customXml" ds:itemID="{6B5C4C51-C5B1-4298-8EA1-B8AFB7967AEE}">
   <ds:schemaRefs>
     <ds:schemaRef ds:uri="http://schemas.openxmlformats.org/officeDocument/2006/bibliography"/>
   </ds:schemaRefs>

</xml_diff>